<commit_message>
updated field salt to true
</commit_message>
<xml_diff>
--- a/PERM DB description.docx
+++ b/PERM DB description.docx
@@ -3,62 +3,25 @@
 <w:document xmlns:wpc="http://schemas.microsoft.com/office/word/2010/wordprocessingCanvas" xmlns:mc="http://schemas.openxmlformats.org/markup-compatibility/2006" xmlns:o="urn:schemas-microsoft-com:office:office" xmlns:r="http://schemas.openxmlformats.org/officeDocument/2006/relationships" xmlns:m="http://schemas.openxmlformats.org/officeDocument/2006/math" xmlns:v="urn:schemas-microsoft-com:vml" xmlns:wp14="http://schemas.microsoft.com/office/word/2010/wordprocessingDrawing" xmlns:wp="http://schemas.openxmlformats.org/drawingml/2006/wordprocessingDrawing" xmlns:w10="urn:schemas-microsoft-com:office:word" xmlns:w="http://schemas.openxmlformats.org/wordprocessingml/2006/main" xmlns:w14="http://schemas.microsoft.com/office/word/2010/wordml" xmlns:w15="http://schemas.microsoft.com/office/word/2012/wordml" xmlns:wpg="http://schemas.microsoft.com/office/word/2010/wordprocessingGroup" xmlns:wpi="http://schemas.microsoft.com/office/word/2010/wordprocessingInk" xmlns:wne="http://schemas.microsoft.com/office/word/2006/wordml" xmlns:wps="http://schemas.microsoft.com/office/word/2010/wordprocessingShape" mc:Ignorable="w14 w15 wp14">
   <w:body>
     <w:p>
-      <w:pPr>
-        <w:rPr>
-          <w:rFonts w:cs="Times New Roman"/>
-        </w:rPr>
-      </w:pPr>
-      <w:bookmarkStart w:id="0" w:name="_GoBack"/>
-      <w:bookmarkEnd w:id="0"/>
       <w:r>
         <w:rPr>
-          <w:rFonts w:eastAsia="Times New Roman" w:cs="Times New Roman"/>
+          <w:rFonts w:eastAsia="Times New Roman"/>
           <w:lang w:val="en-GB" w:eastAsia="en-GB"/>
         </w:rPr>
         <w:t xml:space="preserve">                                                                                                                                 </w:t>
       </w:r>
     </w:p>
-    <w:p>
-      <w:pPr>
-        <w:rPr>
-          <w:rFonts w:cs="Times New Roman"/>
-        </w:rPr>
-      </w:pPr>
-    </w:p>
-    <w:p>
-      <w:pPr>
-        <w:rPr>
-          <w:rFonts w:cs="Times New Roman"/>
-        </w:rPr>
-      </w:pPr>
-    </w:p>
-    <w:p>
-      <w:pPr>
-        <w:rPr>
-          <w:rFonts w:cs="Times New Roman"/>
-        </w:rPr>
-      </w:pPr>
-    </w:p>
-    <w:p>
-      <w:pPr>
-        <w:rPr>
-          <w:rFonts w:cs="Times New Roman"/>
-        </w:rPr>
-      </w:pPr>
-    </w:p>
-    <w:p>
-      <w:pPr>
-        <w:rPr>
-          <w:rFonts w:cs="Times New Roman"/>
-        </w:rPr>
-      </w:pPr>
-    </w:p>
+    <w:p/>
+    <w:p/>
+    <w:p/>
+    <w:p/>
+    <w:p/>
     <w:p>
       <w:pPr>
         <w:ind w:right="974"/>
         <w:jc w:val="center"/>
         <w:rPr>
-          <w:rFonts w:ascii=" Arial" w:hAnsi=" Arial" w:cs=" Arial"/>
+          <w:rFonts w:ascii="Arial" w:hAnsi="Arial" w:cs="Arial"/>
         </w:rPr>
       </w:pPr>
     </w:p>
@@ -68,7 +31,7 @@
         <w:ind w:right="74"/>
         <w:jc w:val="right"/>
         <w:rPr>
-          <w:rFonts w:ascii=" Arial" w:hAnsi=" Arial" w:cs=" Arial"/>
+          <w:rFonts w:ascii="Arial" w:hAnsi="Arial" w:cs="Arial"/>
           <w:b/>
           <w:bCs/>
           <w:sz w:val="40"/>
@@ -77,7 +40,7 @@
       </w:pPr>
       <w:r>
         <w:rPr>
-          <w:rFonts w:ascii=" Arial" w:hAnsi=" Arial" w:cs=" Arial"/>
+          <w:rFonts w:ascii="Arial" w:hAnsi="Arial" w:cs="Arial"/>
           <w:b/>
           <w:bCs/>
           <w:sz w:val="40"/>
@@ -92,7 +55,7 @@
         <w:ind w:right="74"/>
         <w:jc w:val="right"/>
         <w:rPr>
-          <w:rFonts w:ascii=" Arial" w:hAnsi=" Arial" w:cs=" Arial"/>
+          <w:rFonts w:ascii="Arial" w:hAnsi="Arial" w:cs="Arial"/>
           <w:b/>
           <w:bCs/>
           <w:sz w:val="36"/>
@@ -101,7 +64,7 @@
       </w:pPr>
       <w:r>
         <w:rPr>
-          <w:rFonts w:ascii=" Arial" w:hAnsi=" Arial" w:cs=" Arial"/>
+          <w:rFonts w:ascii="Arial" w:hAnsi="Arial" w:cs="Arial"/>
           <w:b/>
           <w:bCs/>
           <w:sz w:val="36"/>
@@ -115,22 +78,16 @@
         <w:ind w:right="974"/>
         <w:jc w:val="center"/>
         <w:rPr>
-          <w:rFonts w:ascii=" Arial" w:hAnsi=" Arial" w:cs=" Arial"/>
-        </w:rPr>
-      </w:pPr>
-    </w:p>
-    <w:p>
-      <w:pPr>
-        <w:rPr>
-          <w:rFonts w:cs="Times New Roman"/>
-        </w:rPr>
-      </w:pPr>
-    </w:p>
+          <w:rFonts w:ascii="Arial" w:hAnsi="Arial" w:cs="Arial"/>
+        </w:rPr>
+      </w:pPr>
+    </w:p>
+    <w:p/>
     <w:p>
       <w:pPr>
         <w:jc w:val="right"/>
         <w:rPr>
-          <w:rFonts w:ascii=" Arial" w:hAnsi=" Arial" w:cs=" Arial"/>
+          <w:rFonts w:ascii="Arial" w:hAnsi="Arial" w:cs="Arial"/>
           <w:b/>
           <w:bCs/>
           <w:i/>
@@ -141,7 +98,7 @@
       </w:pPr>
       <w:r>
         <w:rPr>
-          <w:rFonts w:ascii=" Arial" w:hAnsi=" Arial" w:cs=" Arial"/>
+          <w:rFonts w:ascii="Arial" w:hAnsi="Arial" w:cs="Arial"/>
           <w:b/>
           <w:bCs/>
           <w:i/>
@@ -153,7 +110,7 @@
       </w:r>
       <w:r>
         <w:rPr>
-          <w:rFonts w:ascii=" Arial" w:hAnsi=" Arial" w:cs=" Arial"/>
+          <w:rFonts w:ascii="Arial" w:hAnsi="Arial" w:cs="Arial"/>
           <w:b/>
           <w:bCs/>
           <w:i/>
@@ -165,7 +122,7 @@
       </w:r>
       <w:r>
         <w:rPr>
-          <w:rFonts w:ascii=" Arial" w:hAnsi=" Arial" w:cs=" Arial"/>
+          <w:rFonts w:ascii="Arial" w:hAnsi="Arial" w:cs="Arial"/>
           <w:b/>
           <w:bCs/>
           <w:i/>
@@ -180,7 +137,7 @@
       <w:pPr>
         <w:jc w:val="right"/>
         <w:rPr>
-          <w:rFonts w:ascii=" Arial" w:hAnsi=" Arial" w:cs=" Arial"/>
+          <w:rFonts w:ascii="Arial" w:hAnsi="Arial" w:cs="Arial"/>
           <w:b/>
           <w:bCs/>
           <w:i/>
@@ -191,7 +148,7 @@
       </w:pPr>
       <w:r>
         <w:rPr>
-          <w:rFonts w:ascii=" Arial" w:hAnsi=" Arial" w:cs=" Arial"/>
+          <w:rFonts w:ascii="Arial" w:hAnsi="Arial" w:cs="Arial"/>
           <w:b/>
           <w:bCs/>
           <w:i/>
@@ -203,7 +160,7 @@
       </w:r>
       <w:r>
         <w:rPr>
-          <w:rFonts w:ascii=" Arial" w:hAnsi=" Arial" w:cs=" Arial"/>
+          <w:rFonts w:ascii="Arial" w:hAnsi="Arial" w:cs="Arial"/>
           <w:b/>
           <w:bCs/>
           <w:i/>
@@ -215,7 +172,7 @@
       </w:r>
       <w:r>
         <w:rPr>
-          <w:rFonts w:ascii=" Arial" w:hAnsi=" Arial" w:cs=" Arial"/>
+          <w:rFonts w:ascii="Arial" w:hAnsi="Arial" w:cs="Arial"/>
           <w:b/>
           <w:bCs/>
           <w:i/>
@@ -229,21 +186,21 @@
     <w:p>
       <w:pPr>
         <w:rPr>
-          <w:rFonts w:ascii=" Arial" w:hAnsi=" Arial" w:cs=" Arial"/>
-        </w:rPr>
-      </w:pPr>
-    </w:p>
-    <w:p>
-      <w:pPr>
-        <w:rPr>
-          <w:rFonts w:ascii=" Arial" w:hAnsi=" Arial" w:cs=" Arial"/>
-        </w:rPr>
-      </w:pPr>
-    </w:p>
-    <w:p>
-      <w:pPr>
-        <w:rPr>
-          <w:rFonts w:ascii=" Arial" w:hAnsi=" Arial" w:cs=" Arial"/>
+          <w:rFonts w:ascii="Arial" w:hAnsi="Arial" w:cs="Arial"/>
+        </w:rPr>
+      </w:pPr>
+    </w:p>
+    <w:p>
+      <w:pPr>
+        <w:rPr>
+          <w:rFonts w:ascii="Arial" w:hAnsi="Arial" w:cs="Arial"/>
+        </w:rPr>
+      </w:pPr>
+    </w:p>
+    <w:p>
+      <w:pPr>
+        <w:rPr>
+          <w:rFonts w:ascii="Arial" w:hAnsi="Arial" w:cs="Arial"/>
         </w:rPr>
       </w:pPr>
     </w:p>
@@ -251,13 +208,10 @@
       <w:pPr>
         <w:jc w:val="right"/>
         <w:rPr>
-          <w:rFonts w:ascii=" Arial" w:hAnsi=" Arial" w:cs=" Arial"/>
+          <w:rFonts w:ascii="Arial" w:hAnsi="Arial" w:cs="Arial"/>
         </w:rPr>
       </w:pPr>
       <w:r>
-        <w:rPr>
-          <w:rFonts w:cs="Times New Roman"/>
-        </w:rPr>
         <w:pict>
           <v:shapetype id="_x0000_t75" coordsize="21600,21600" o:spt="75" o:preferrelative="t" path="m@4@5l@4@11@9@11@9@5xe" filled="f" stroked="f">
             <v:stroke joinstyle="miter"/>
@@ -278,7 +232,7 @@
             <v:path o:extrusionok="f" gradientshapeok="t" o:connecttype="rect"/>
             <o:lock v:ext="edit" aspectratio="t"/>
           </v:shapetype>
-          <v:shape id="_x0000_i1025" type="#_x0000_t75" style="width:264.7pt;height:158.55pt" o:allowoverlap="f" fillcolor="black">
+          <v:shape id="_x0000_i1025" type="#_x0000_t75" style="width:264.75pt;height:158.25pt" o:allowoverlap="f" fillcolor="black">
             <v:fill color2="black"/>
             <v:imagedata r:id="rId7" o:title=""/>
             <v:shadow color="black"/>
@@ -289,42 +243,42 @@
     <w:p>
       <w:pPr>
         <w:rPr>
-          <w:rFonts w:ascii=" Arial" w:hAnsi=" Arial" w:cs=" Arial"/>
-        </w:rPr>
-      </w:pPr>
-    </w:p>
-    <w:p>
-      <w:pPr>
-        <w:rPr>
-          <w:rFonts w:ascii=" Arial" w:hAnsi=" Arial" w:cs=" Arial"/>
-        </w:rPr>
-      </w:pPr>
-    </w:p>
-    <w:p>
-      <w:pPr>
-        <w:rPr>
-          <w:rFonts w:ascii=" Arial" w:hAnsi=" Arial" w:cs=" Arial"/>
-        </w:rPr>
-      </w:pPr>
-    </w:p>
-    <w:p>
-      <w:pPr>
-        <w:rPr>
-          <w:rFonts w:ascii=" Arial" w:hAnsi=" Arial" w:cs=" Arial"/>
-        </w:rPr>
-      </w:pPr>
-    </w:p>
-    <w:p>
-      <w:pPr>
-        <w:rPr>
-          <w:rFonts w:ascii=" Arial" w:hAnsi=" Arial" w:cs=" Arial"/>
-        </w:rPr>
-      </w:pPr>
-    </w:p>
-    <w:p>
-      <w:pPr>
-        <w:rPr>
-          <w:rFonts w:ascii=" Arial" w:hAnsi=" Arial" w:cs=" Arial"/>
+          <w:rFonts w:ascii="Arial" w:hAnsi="Arial" w:cs="Arial"/>
+        </w:rPr>
+      </w:pPr>
+    </w:p>
+    <w:p>
+      <w:pPr>
+        <w:rPr>
+          <w:rFonts w:ascii="Arial" w:hAnsi="Arial" w:cs="Arial"/>
+        </w:rPr>
+      </w:pPr>
+    </w:p>
+    <w:p>
+      <w:pPr>
+        <w:rPr>
+          <w:rFonts w:ascii="Arial" w:hAnsi="Arial" w:cs="Arial"/>
+        </w:rPr>
+      </w:pPr>
+    </w:p>
+    <w:p>
+      <w:pPr>
+        <w:rPr>
+          <w:rFonts w:ascii="Arial" w:hAnsi="Arial" w:cs="Arial"/>
+        </w:rPr>
+      </w:pPr>
+    </w:p>
+    <w:p>
+      <w:pPr>
+        <w:rPr>
+          <w:rFonts w:ascii="Arial" w:hAnsi="Arial" w:cs="Arial"/>
+        </w:rPr>
+      </w:pPr>
+    </w:p>
+    <w:p>
+      <w:pPr>
+        <w:rPr>
+          <w:rFonts w:ascii="Arial" w:hAnsi="Arial" w:cs="Arial"/>
         </w:rPr>
       </w:pPr>
     </w:p>
@@ -332,24 +286,24 @@
       <w:pPr>
         <w:jc w:val="right"/>
         <w:rPr>
-          <w:rFonts w:ascii=" Arial" w:hAnsi=" Arial" w:cs=" Arial"/>
+          <w:rFonts w:ascii="Arial" w:hAnsi="Arial" w:cs="Arial"/>
         </w:rPr>
       </w:pPr>
       <w:r>
         <w:rPr>
-          <w:rFonts w:ascii=" Arial" w:hAnsi=" Arial" w:cs=" Arial"/>
+          <w:rFonts w:ascii="Arial" w:hAnsi="Arial" w:cs="Arial"/>
         </w:rPr>
         <w:t>Author:</w:t>
       </w:r>
       <w:r>
         <w:rPr>
-          <w:rFonts w:ascii=" Arial" w:hAnsi=" Arial" w:cs=" Arial"/>
+          <w:rFonts w:ascii="Arial" w:hAnsi="Arial" w:cs="Arial"/>
         </w:rPr>
         <w:t xml:space="preserve"> </w:t>
       </w:r>
       <w:r>
         <w:rPr>
-          <w:rFonts w:ascii=" Arial" w:hAnsi=" Arial" w:cs=" Arial"/>
+          <w:rFonts w:ascii="Arial" w:hAnsi="Arial" w:cs="Arial"/>
         </w:rPr>
         <w:t>Povilas</w:t>
       </w:r>
@@ -358,18 +312,18 @@
       <w:pPr>
         <w:jc w:val="right"/>
         <w:rPr>
-          <w:rFonts w:ascii=" Arial" w:hAnsi=" Arial" w:cs=" Arial"/>
+          <w:rFonts w:ascii="Arial" w:hAnsi="Arial" w:cs="Arial"/>
         </w:rPr>
       </w:pPr>
       <w:r>
         <w:rPr>
-          <w:rFonts w:ascii=" Arial" w:hAnsi=" Arial" w:cs=" Arial"/>
+          <w:rFonts w:ascii="Arial" w:hAnsi="Arial" w:cs="Arial"/>
         </w:rPr>
         <w:t>Version:</w:t>
       </w:r>
       <w:r>
         <w:rPr>
-          <w:rFonts w:ascii=" Arial" w:hAnsi=" Arial" w:cs=" Arial"/>
+          <w:rFonts w:ascii="Arial" w:hAnsi="Arial" w:cs="Arial"/>
         </w:rPr>
         <w:t xml:space="preserve"> </w:t>
       </w:r>
@@ -378,24 +332,24 @@
       <w:pPr>
         <w:jc w:val="right"/>
         <w:rPr>
-          <w:rFonts w:ascii=" Arial" w:hAnsi=" Arial" w:cs=" Arial"/>
+          <w:rFonts w:ascii="Arial" w:hAnsi="Arial" w:cs="Arial"/>
         </w:rPr>
       </w:pPr>
       <w:r>
         <w:rPr>
-          <w:rFonts w:ascii=" Arial" w:hAnsi=" Arial" w:cs=" Arial"/>
+          <w:rFonts w:ascii="Arial" w:hAnsi="Arial" w:cs="Arial"/>
         </w:rPr>
         <w:t>Date:</w:t>
       </w:r>
       <w:r>
         <w:rPr>
-          <w:rFonts w:ascii=" Arial" w:hAnsi=" Arial" w:cs=" Arial"/>
+          <w:rFonts w:ascii="Arial" w:hAnsi="Arial" w:cs="Arial"/>
         </w:rPr>
         <w:t xml:space="preserve"> </w:t>
       </w:r>
       <w:r>
         <w:rPr>
-          <w:rFonts w:ascii=" Arial" w:hAnsi=" Arial" w:cs=" Arial"/>
+          <w:rFonts w:ascii="Arial" w:hAnsi="Arial" w:cs="Arial"/>
         </w:rPr>
         <w:t>2016-02-15</w:t>
       </w:r>
@@ -404,18 +358,18 @@
       <w:pPr>
         <w:jc w:val="right"/>
         <w:rPr>
-          <w:rFonts w:ascii=" Arial" w:hAnsi=" Arial" w:cs=" Arial"/>
+          <w:rFonts w:ascii="Arial" w:hAnsi="Arial" w:cs="Arial"/>
         </w:rPr>
       </w:pPr>
       <w:r>
         <w:rPr>
-          <w:rFonts w:ascii=" Arial" w:hAnsi=" Arial" w:cs=" Arial"/>
+          <w:rFonts w:ascii="Arial" w:hAnsi="Arial" w:cs="Arial"/>
         </w:rPr>
         <w:t>Summary:</w:t>
       </w:r>
       <w:r>
         <w:rPr>
-          <w:rFonts w:ascii=" Arial" w:hAnsi=" Arial" w:cs=" Arial"/>
+          <w:rFonts w:ascii="Arial" w:hAnsi="Arial" w:cs="Arial"/>
         </w:rPr>
         <w:t xml:space="preserve"> </w:t>
       </w:r>
@@ -427,7 +381,7 @@
         </w:tabs>
         <w:ind w:left="1620"/>
         <w:rPr>
-          <w:rFonts w:ascii=" Arial" w:hAnsi=" Arial" w:cs=" Arial"/>
+          <w:rFonts w:ascii="Arial" w:hAnsi="Arial" w:cs="Arial"/>
           <w:sz w:val="32"/>
           <w:szCs w:val="32"/>
         </w:rPr>
@@ -440,7 +394,7 @@
         </w:tabs>
         <w:ind w:left="1620"/>
         <w:rPr>
-          <w:rFonts w:ascii=" Arial" w:hAnsi=" Arial" w:cs=" Arial"/>
+          <w:rFonts w:ascii="Arial" w:hAnsi="Arial" w:cs="Arial"/>
           <w:sz w:val="32"/>
           <w:szCs w:val="32"/>
         </w:rPr>
@@ -449,16 +403,10 @@
     <w:p>
       <w:pPr>
         <w:ind w:left="1620"/>
-        <w:rPr>
-          <w:rFonts w:cs="Times New Roman"/>
-        </w:rPr>
-      </w:pPr>
-    </w:p>
-    <w:p>
-      <w:pPr>
-        <w:rPr>
-          <w:rFonts w:cs="Times New Roman"/>
-        </w:rPr>
+      </w:pPr>
+    </w:p>
+    <w:p>
+      <w:pPr>
         <w:sectPr>
           <w:pgSz w:w="12242" w:h="15842" w:code="1"/>
           <w:pgMar w:top="1440" w:right="1134" w:bottom="1440" w:left="1134" w:header="709" w:footer="709" w:gutter="0"/>
@@ -467,18 +415,12 @@
         </w:sectPr>
       </w:pPr>
     </w:p>
-    <w:p>
-      <w:pPr>
-        <w:rPr>
-          <w:rFonts w:cs="Times New Roman"/>
-        </w:rPr>
-      </w:pPr>
-    </w:p>
+    <w:p/>
     <w:p>
       <w:pPr>
         <w:jc w:val="center"/>
         <w:rPr>
-          <w:rFonts w:ascii=" Arial" w:hAnsi=" Arial" w:cs=" Arial"/>
+          <w:rFonts w:ascii="Arial" w:hAnsi="Arial" w:cs="Arial"/>
           <w:b/>
           <w:bCs/>
           <w:sz w:val="32"/>
@@ -487,7 +429,7 @@
       </w:pPr>
       <w:r>
         <w:rPr>
-          <w:rFonts w:ascii=" Arial" w:hAnsi=" Arial" w:cs=" Arial"/>
+          <w:rFonts w:ascii="Arial" w:hAnsi="Arial" w:cs="Arial"/>
           <w:b/>
           <w:bCs/>
           <w:sz w:val="32"/>
@@ -496,20 +438,8 @@
         <w:t>Table of Contents</w:t>
       </w:r>
     </w:p>
-    <w:p>
-      <w:pPr>
-        <w:rPr>
-          <w:rFonts w:cs="Times New Roman"/>
-        </w:rPr>
-      </w:pPr>
-    </w:p>
-    <w:p>
-      <w:pPr>
-        <w:rPr>
-          <w:rFonts w:cs="Times New Roman"/>
-        </w:rPr>
-      </w:pPr>
-    </w:p>
+    <w:p/>
+    <w:p/>
     <w:p>
       <w:pPr>
         <w:pStyle w:val="TOC1"/>
@@ -518,7 +448,7 @@
           <w:tab w:val="right" w:leader="dot" w:pos="9964"/>
         </w:tabs>
         <w:rPr>
-          <w:rFonts w:ascii="Calibri" w:eastAsia="Times New Roman" w:hAnsi="Calibri" w:cs="Times New Roman"/>
+          <w:rFonts w:ascii="Calibri" w:eastAsia="Times New Roman" w:hAnsi="Calibri"/>
           <w:b w:val="0"/>
           <w:bCs w:val="0"/>
           <w:caps w:val="0"/>
@@ -547,7 +477,7 @@
         </w:r>
         <w:r>
           <w:rPr>
-            <w:rFonts w:ascii="Calibri" w:eastAsia="Times New Roman" w:hAnsi="Calibri" w:cs="Times New Roman"/>
+            <w:rFonts w:ascii="Calibri" w:eastAsia="Times New Roman" w:hAnsi="Calibri"/>
             <w:b w:val="0"/>
             <w:bCs w:val="0"/>
             <w:caps w:val="0"/>
@@ -623,7 +553,7 @@
           <w:tab w:val="right" w:leader="dot" w:pos="9964"/>
         </w:tabs>
         <w:rPr>
-          <w:rFonts w:ascii="Calibri" w:eastAsia="Times New Roman" w:hAnsi="Calibri" w:cs="Times New Roman"/>
+          <w:rFonts w:ascii="Calibri" w:eastAsia="Times New Roman" w:hAnsi="Calibri"/>
           <w:b w:val="0"/>
           <w:bCs w:val="0"/>
           <w:caps w:val="0"/>
@@ -643,7 +573,7 @@
         </w:r>
         <w:r>
           <w:rPr>
-            <w:rFonts w:ascii="Calibri" w:eastAsia="Times New Roman" w:hAnsi="Calibri" w:cs="Times New Roman"/>
+            <w:rFonts w:ascii="Calibri" w:eastAsia="Times New Roman" w:hAnsi="Calibri"/>
             <w:b w:val="0"/>
             <w:bCs w:val="0"/>
             <w:caps w:val="0"/>
@@ -719,7 +649,7 @@
           <w:tab w:val="right" w:leader="dot" w:pos="9964"/>
         </w:tabs>
         <w:rPr>
-          <w:rFonts w:ascii="Calibri" w:eastAsia="Times New Roman" w:hAnsi="Calibri" w:cs="Times New Roman"/>
+          <w:rFonts w:ascii="Calibri" w:eastAsia="Times New Roman" w:hAnsi="Calibri"/>
           <w:smallCaps w:val="0"/>
           <w:noProof/>
           <w:sz w:val="22"/>
@@ -737,7 +667,7 @@
         </w:r>
         <w:r>
           <w:rPr>
-            <w:rFonts w:ascii="Calibri" w:eastAsia="Times New Roman" w:hAnsi="Calibri" w:cs="Times New Roman"/>
+            <w:rFonts w:ascii="Calibri" w:eastAsia="Times New Roman" w:hAnsi="Calibri"/>
             <w:smallCaps w:val="0"/>
             <w:noProof/>
             <w:sz w:val="22"/>
@@ -811,7 +741,7 @@
           <w:tab w:val="right" w:leader="dot" w:pos="9964"/>
         </w:tabs>
         <w:rPr>
-          <w:rFonts w:ascii="Calibri" w:eastAsia="Times New Roman" w:hAnsi="Calibri" w:cs="Times New Roman"/>
+          <w:rFonts w:ascii="Calibri" w:eastAsia="Times New Roman" w:hAnsi="Calibri"/>
           <w:i w:val="0"/>
           <w:iCs w:val="0"/>
           <w:noProof/>
@@ -830,7 +760,7 @@
         </w:r>
         <w:r>
           <w:rPr>
-            <w:rFonts w:ascii="Calibri" w:eastAsia="Times New Roman" w:hAnsi="Calibri" w:cs="Times New Roman"/>
+            <w:rFonts w:ascii="Calibri" w:eastAsia="Times New Roman" w:hAnsi="Calibri"/>
             <w:i w:val="0"/>
             <w:iCs w:val="0"/>
             <w:noProof/>
@@ -900,26 +830,14 @@
     <w:p>
       <w:pPr>
         <w:ind w:left="540" w:right="-82"/>
-        <w:rPr>
-          <w:rFonts w:cs="Times New Roman"/>
-        </w:rPr>
       </w:pPr>
       <w:r>
         <w:fldChar w:fldCharType="end"/>
       </w:r>
     </w:p>
-    <w:p>
-      <w:pPr>
-        <w:rPr>
-          <w:rFonts w:cs="Times New Roman"/>
-        </w:rPr>
-      </w:pPr>
-    </w:p>
-    <w:p>
-      <w:pPr>
-        <w:rPr>
-          <w:rFonts w:cs="Times New Roman"/>
-        </w:rPr>
+    <w:p/>
+    <w:p>
+      <w:pPr>
         <w:sectPr>
           <w:headerReference w:type="default" r:id="rId8"/>
           <w:footerReference w:type="default" r:id="rId9"/>
@@ -934,11 +852,12 @@
       <w:pPr>
         <w:pStyle w:val="Heading1"/>
         <w:rPr>
+          <w:rFonts w:hint="eastAsia"/>
           <w:sz w:val="24"/>
           <w:szCs w:val="24"/>
         </w:rPr>
       </w:pPr>
-      <w:bookmarkStart w:id="1" w:name="_Toc443311504"/>
+      <w:bookmarkStart w:id="0" w:name="_Toc443311504"/>
       <w:r>
         <w:rPr>
           <w:sz w:val="24"/>
@@ -954,7 +873,7 @@
         </w:rPr>
         <w:t>iagram</w:t>
       </w:r>
-      <w:bookmarkEnd w:id="1"/>
+      <w:bookmarkEnd w:id="0"/>
       <w:r>
         <w:rPr>
           <w:sz w:val="24"/>
@@ -969,7 +888,7 @@
       </w:pPr>
       <w:r>
         <w:pict>
-          <v:shape id="_x0000_i1026" type="#_x0000_t75" style="width:144.4pt;height:56.2pt">
+          <v:shape id="_x0000_i1026" type="#_x0000_t75" style="width:144.75pt;height:56.25pt">
             <v:imagedata r:id="rId10" o:title=""/>
           </v:shape>
         </w:pict>
@@ -986,11 +905,12 @@
       <w:pPr>
         <w:pStyle w:val="Heading1"/>
         <w:rPr>
+          <w:rFonts w:hint="eastAsia"/>
           <w:sz w:val="24"/>
           <w:szCs w:val="24"/>
         </w:rPr>
       </w:pPr>
-      <w:bookmarkStart w:id="2" w:name="_Toc443311505"/>
+      <w:bookmarkStart w:id="1" w:name="_Toc443311505"/>
       <w:r>
         <w:rPr>
           <w:sz w:val="24"/>
@@ -998,7 +918,7 @@
         </w:rPr>
         <w:t>List of tables</w:t>
       </w:r>
-      <w:bookmarkEnd w:id="2"/>
+      <w:bookmarkEnd w:id="1"/>
     </w:p>
     <w:tbl>
       <w:tblPr>
@@ -1016,12 +936,6 @@
         <w:gridCol w:w="4989"/>
       </w:tblGrid>
       <w:tr>
-        <w:tblPrEx>
-          <w:tblCellMar>
-            <w:top w:w="0" w:type="dxa"/>
-            <w:bottom w:w="0" w:type="dxa"/>
-          </w:tblCellMar>
-        </w:tblPrEx>
         <w:tc>
           <w:tcPr>
             <w:tcW w:w="4876" w:type="dxa"/>
@@ -1086,12 +1000,6 @@
         </w:tc>
       </w:tr>
       <w:tr>
-        <w:tblPrEx>
-          <w:tblCellMar>
-            <w:top w:w="0" w:type="dxa"/>
-            <w:bottom w:w="0" w:type="dxa"/>
-          </w:tblCellMar>
-        </w:tblPrEx>
         <w:tc>
           <w:tcPr>
             <w:tcW w:w="4876" w:type="dxa"/>
@@ -1154,11 +1062,12 @@
       <w:pPr>
         <w:pStyle w:val="Heading2"/>
         <w:rPr>
+          <w:rFonts w:hint="eastAsia"/>
           <w:sz w:val="24"/>
           <w:szCs w:val="24"/>
         </w:rPr>
       </w:pPr>
-      <w:bookmarkStart w:id="3" w:name="_Toc443311506"/>
+      <w:bookmarkStart w:id="2" w:name="_Toc443311506"/>
       <w:r>
         <w:rPr>
           <w:sz w:val="24"/>
@@ -1166,7 +1075,7 @@
         </w:rPr>
         <w:t>Table USER</w:t>
       </w:r>
-      <w:bookmarkEnd w:id="3"/>
+      <w:bookmarkEnd w:id="2"/>
     </w:p>
     <w:p>
       <w:pPr>
@@ -1176,7 +1085,7 @@
           <w:szCs w:val="24"/>
         </w:rPr>
       </w:pPr>
-      <w:bookmarkStart w:id="4" w:name="_Toc443311507"/>
+      <w:bookmarkStart w:id="3" w:name="_Toc443311507"/>
       <w:r>
         <w:rPr>
           <w:sz w:val="24"/>
@@ -1184,7 +1093,7 @@
         </w:rPr>
         <w:t>List of columns of the table USER</w:t>
       </w:r>
-      <w:bookmarkEnd w:id="4"/>
+      <w:bookmarkEnd w:id="3"/>
     </w:p>
     <w:tbl>
       <w:tblPr>
@@ -1209,12 +1118,6 @@
         <w:gridCol w:w="2623"/>
       </w:tblGrid>
       <w:tr>
-        <w:tblPrEx>
-          <w:tblCellMar>
-            <w:top w:w="0" w:type="dxa"/>
-            <w:bottom w:w="0" w:type="dxa"/>
-          </w:tblCellMar>
-        </w:tblPrEx>
         <w:tc>
           <w:tcPr>
             <w:tcW w:w="1666" w:type="dxa"/>
@@ -1388,12 +1291,6 @@
         </w:tc>
       </w:tr>
       <w:tr>
-        <w:tblPrEx>
-          <w:tblCellMar>
-            <w:top w:w="0" w:type="dxa"/>
-            <w:bottom w:w="0" w:type="dxa"/>
-          </w:tblCellMar>
-        </w:tblPrEx>
         <w:tc>
           <w:tcPr>
             <w:tcW w:w="1666" w:type="dxa"/>
@@ -1528,12 +1425,6 @@
         </w:tc>
       </w:tr>
       <w:tr>
-        <w:tblPrEx>
-          <w:tblCellMar>
-            <w:top w:w="0" w:type="dxa"/>
-            <w:bottom w:w="0" w:type="dxa"/>
-          </w:tblCellMar>
-        </w:tblPrEx>
         <w:tc>
           <w:tcPr>
             <w:tcW w:w="1666" w:type="dxa"/>
@@ -1664,12 +1555,6 @@
         </w:tc>
       </w:tr>
       <w:tr>
-        <w:tblPrEx>
-          <w:tblCellMar>
-            <w:top w:w="0" w:type="dxa"/>
-            <w:bottom w:w="0" w:type="dxa"/>
-          </w:tblCellMar>
-        </w:tblPrEx>
         <w:tc>
           <w:tcPr>
             <w:tcW w:w="1666" w:type="dxa"/>
@@ -1728,7 +1613,13 @@
               <w:right w:val="single" w:sz="6" w:space="0" w:color="auto"/>
             </w:tcBorders>
           </w:tcPr>
-          <w:p/>
+          <w:p>
+            <w:r>
+              <w:t>true</w:t>
+            </w:r>
+            <w:bookmarkStart w:id="4" w:name="_GoBack"/>
+            <w:bookmarkEnd w:id="4"/>
+          </w:p>
         </w:tc>
         <w:tc>
           <w:tcPr>
@@ -1806,12 +1697,6 @@
         </w:tc>
       </w:tr>
       <w:tr>
-        <w:tblPrEx>
-          <w:tblCellMar>
-            <w:top w:w="0" w:type="dxa"/>
-            <w:bottom w:w="0" w:type="dxa"/>
-          </w:tblCellMar>
-        </w:tblPrEx>
         <w:tc>
           <w:tcPr>
             <w:tcW w:w="1666" w:type="dxa"/>
@@ -1997,13 +1882,7 @@
         </w:rPr>
       </w:pPr>
     </w:p>
-    <w:p>
-      <w:pPr>
-        <w:rPr>
-          <w:rFonts w:cs="Times New Roman"/>
-        </w:rPr>
-      </w:pPr>
-    </w:p>
+    <w:p/>
     <w:sectPr>
       <w:pgSz w:w="12242" w:h="15842" w:code="1"/>
       <w:pgMar w:top="1440" w:right="1134" w:bottom="1440" w:left="1134" w:header="709" w:footer="709" w:gutter="0"/>
@@ -2018,30 +1897,14 @@
 <w:endnotes xmlns:wpc="http://schemas.microsoft.com/office/word/2010/wordprocessingCanvas" xmlns:mc="http://schemas.openxmlformats.org/markup-compatibility/2006" xmlns:o="urn:schemas-microsoft-com:office:office" xmlns:r="http://schemas.openxmlformats.org/officeDocument/2006/relationships" xmlns:m="http://schemas.openxmlformats.org/officeDocument/2006/math" xmlns:v="urn:schemas-microsoft-com:vml" xmlns:wp14="http://schemas.microsoft.com/office/word/2010/wordprocessingDrawing" xmlns:wp="http://schemas.openxmlformats.org/drawingml/2006/wordprocessingDrawing" xmlns:w10="urn:schemas-microsoft-com:office:word" xmlns:w="http://schemas.openxmlformats.org/wordprocessingml/2006/main" xmlns:w14="http://schemas.microsoft.com/office/word/2010/wordml" xmlns:w15="http://schemas.microsoft.com/office/word/2012/wordml" xmlns:wpg="http://schemas.microsoft.com/office/word/2010/wordprocessingGroup" xmlns:wpi="http://schemas.microsoft.com/office/word/2010/wordprocessingInk" xmlns:wne="http://schemas.microsoft.com/office/word/2006/wordml" xmlns:wps="http://schemas.microsoft.com/office/word/2010/wordprocessingShape" mc:Ignorable="w14 w15 wp14">
   <w:endnote w:type="separator" w:id="-1">
     <w:p>
-      <w:pPr>
-        <w:rPr>
-          <w:rFonts w:cs="Times New Roman"/>
-        </w:rPr>
-      </w:pPr>
       <w:r>
-        <w:rPr>
-          <w:rFonts w:cs="Times New Roman"/>
-        </w:rPr>
         <w:separator/>
       </w:r>
     </w:p>
   </w:endnote>
   <w:endnote w:type="continuationSeparator" w:id="0">
     <w:p>
-      <w:pPr>
-        <w:rPr>
-          <w:rFonts w:cs="Times New Roman"/>
-        </w:rPr>
-      </w:pPr>
       <w:r>
-        <w:rPr>
-          <w:rFonts w:cs="Times New Roman"/>
-        </w:rPr>
         <w:continuationSeparator/>
       </w:r>
     </w:p>
@@ -2064,99 +1927,99 @@
         <w:tab w:val="right" w:pos="9900"/>
       </w:tabs>
       <w:rPr>
-        <w:rFonts w:ascii=" Arial" w:hAnsi=" Arial" w:cs=" Arial"/>
+        <w:rFonts w:ascii="Arial" w:hAnsi="Arial" w:cs="Arial"/>
       </w:rPr>
     </w:pPr>
     <w:r>
       <w:rPr>
-        <w:rFonts w:ascii=" Arial" w:hAnsi=" Arial" w:cs=" Arial"/>
+        <w:rFonts w:ascii="Arial" w:hAnsi="Arial" w:cs="Arial"/>
       </w:rPr>
       <w:t>Sybase PowerDesigner</w:t>
     </w:r>
     <w:r>
       <w:rPr>
-        <w:rFonts w:ascii=" Arial" w:hAnsi=" Arial" w:cs=" Arial"/>
+        <w:rFonts w:ascii="Arial" w:hAnsi="Arial" w:cs="Arial"/>
       </w:rPr>
       <w:tab/>
     </w:r>
     <w:r>
       <w:rPr>
-        <w:rFonts w:ascii=" Arial" w:hAnsi=" Arial" w:cs=" Arial"/>
+        <w:rFonts w:ascii="Arial" w:hAnsi="Arial" w:cs="Arial"/>
       </w:rPr>
       <w:t>2016-02-15</w:t>
     </w:r>
     <w:r>
       <w:rPr>
-        <w:rFonts w:ascii=" Arial" w:hAnsi=" Arial" w:cs=" Arial"/>
+        <w:rFonts w:ascii="Arial" w:hAnsi="Arial" w:cs="Arial"/>
       </w:rPr>
       <w:tab/>
       <w:t xml:space="preserve">Page </w:t>
     </w:r>
     <w:r>
       <w:rPr>
-        <w:rFonts w:ascii=" Arial" w:hAnsi=" Arial" w:cs=" Arial"/>
+        <w:rFonts w:ascii="Arial" w:hAnsi="Arial" w:cs="Arial"/>
       </w:rPr>
       <w:fldChar w:fldCharType="begin"/>
     </w:r>
     <w:r>
       <w:rPr>
-        <w:rFonts w:ascii=" Arial" w:hAnsi=" Arial" w:cs=" Arial"/>
+        <w:rFonts w:ascii="Arial" w:hAnsi="Arial" w:cs="Arial"/>
       </w:rPr>
       <w:instrText xml:space="preserve"> PAGE </w:instrText>
     </w:r>
     <w:r>
       <w:rPr>
-        <w:rFonts w:ascii=" Arial" w:hAnsi=" Arial" w:cs=" Arial"/>
+        <w:rFonts w:ascii="Arial" w:hAnsi="Arial" w:cs="Arial"/>
       </w:rPr>
       <w:fldChar w:fldCharType="separate"/>
     </w:r>
     <w:r>
       <w:rPr>
-        <w:rFonts w:ascii=" Arial" w:hAnsi=" Arial" w:cs=" Arial"/>
+        <w:rFonts w:ascii="Arial" w:hAnsi="Arial" w:cs="Arial"/>
         <w:noProof/>
       </w:rPr>
       <w:t>2</w:t>
     </w:r>
     <w:r>
       <w:rPr>
-        <w:rFonts w:ascii=" Arial" w:hAnsi=" Arial" w:cs=" Arial"/>
+        <w:rFonts w:ascii="Arial" w:hAnsi="Arial" w:cs="Arial"/>
       </w:rPr>
       <w:fldChar w:fldCharType="end"/>
     </w:r>
     <w:r>
       <w:rPr>
-        <w:rFonts w:ascii=" Arial" w:hAnsi=" Arial" w:cs=" Arial"/>
+        <w:rFonts w:ascii="Arial" w:hAnsi="Arial" w:cs="Arial"/>
       </w:rPr>
       <w:t xml:space="preserve"> of </w:t>
     </w:r>
     <w:r>
       <w:rPr>
-        <w:rFonts w:ascii=" Arial" w:hAnsi=" Arial" w:cs=" Arial"/>
+        <w:rFonts w:ascii="Arial" w:hAnsi="Arial" w:cs="Arial"/>
       </w:rPr>
       <w:fldChar w:fldCharType="begin"/>
     </w:r>
     <w:r>
       <w:rPr>
-        <w:rFonts w:ascii=" Arial" w:hAnsi=" Arial" w:cs=" Arial"/>
+        <w:rFonts w:ascii="Arial" w:hAnsi="Arial" w:cs="Arial"/>
       </w:rPr>
       <w:instrText xml:space="preserve"> NUMPAGES </w:instrText>
     </w:r>
     <w:r>
       <w:rPr>
-        <w:rFonts w:ascii=" Arial" w:hAnsi=" Arial" w:cs=" Arial"/>
+        <w:rFonts w:ascii="Arial" w:hAnsi="Arial" w:cs="Arial"/>
       </w:rPr>
       <w:fldChar w:fldCharType="separate"/>
     </w:r>
     <w:r>
       <w:rPr>
-        <w:rFonts w:ascii=" Arial" w:hAnsi=" Arial" w:cs=" Arial"/>
+        <w:rFonts w:ascii="Arial" w:hAnsi="Arial" w:cs="Arial"/>
         <w:noProof/>
       </w:rPr>
       <w:t>4</w:t>
     </w:r>
     <w:r>
       <w:rPr>
-        <w:rFonts w:ascii=" Arial" w:hAnsi=" Arial" w:cs=" Arial"/>
+        <w:rFonts w:ascii="Arial" w:hAnsi="Arial" w:cs="Arial"/>
       </w:rPr>
       <w:fldChar w:fldCharType="end"/>
     </w:r>
@@ -2218,30 +2081,14 @@
 <w:footnotes xmlns:wpc="http://schemas.microsoft.com/office/word/2010/wordprocessingCanvas" xmlns:mc="http://schemas.openxmlformats.org/markup-compatibility/2006" xmlns:o="urn:schemas-microsoft-com:office:office" xmlns:r="http://schemas.openxmlformats.org/officeDocument/2006/relationships" xmlns:m="http://schemas.openxmlformats.org/officeDocument/2006/math" xmlns:v="urn:schemas-microsoft-com:vml" xmlns:wp14="http://schemas.microsoft.com/office/word/2010/wordprocessingDrawing" xmlns:wp="http://schemas.openxmlformats.org/drawingml/2006/wordprocessingDrawing" xmlns:w10="urn:schemas-microsoft-com:office:word" xmlns:w="http://schemas.openxmlformats.org/wordprocessingml/2006/main" xmlns:w14="http://schemas.microsoft.com/office/word/2010/wordml" xmlns:w15="http://schemas.microsoft.com/office/word/2012/wordml" xmlns:wpg="http://schemas.microsoft.com/office/word/2010/wordprocessingGroup" xmlns:wpi="http://schemas.microsoft.com/office/word/2010/wordprocessingInk" xmlns:wne="http://schemas.microsoft.com/office/word/2006/wordml" xmlns:wps="http://schemas.microsoft.com/office/word/2010/wordprocessingShape" mc:Ignorable="w14 w15 wp14">
   <w:footnote w:type="separator" w:id="-1">
     <w:p>
-      <w:pPr>
-        <w:rPr>
-          <w:rFonts w:cs="Times New Roman"/>
-        </w:rPr>
-      </w:pPr>
       <w:r>
-        <w:rPr>
-          <w:rFonts w:cs="Times New Roman"/>
-        </w:rPr>
         <w:separator/>
       </w:r>
     </w:p>
   </w:footnote>
   <w:footnote w:type="continuationSeparator" w:id="0">
     <w:p>
-      <w:pPr>
-        <w:rPr>
-          <w:rFonts w:cs="Times New Roman"/>
-        </w:rPr>
-      </w:pPr>
       <w:r>
-        <w:rPr>
-          <w:rFonts w:cs="Times New Roman"/>
-        </w:rPr>
         <w:continuationSeparator/>
       </w:r>
     </w:p>
@@ -2263,34 +2110,34 @@
         <w:tab w:val="right" w:pos="9900"/>
       </w:tabs>
       <w:rPr>
-        <w:rFonts w:ascii=" Arial" w:hAnsi=" Arial" w:cs=" Arial"/>
+        <w:rFonts w:ascii="Arial" w:hAnsi="Arial" w:cs="Arial"/>
         <w:lang w:val="fr-FR"/>
       </w:rPr>
     </w:pPr>
     <w:r>
       <w:rPr>
-        <w:rFonts w:ascii=" Arial" w:hAnsi=" Arial" w:cs=" Arial"/>
+        <w:rFonts w:ascii="Arial" w:hAnsi="Arial" w:cs="Arial"/>
         <w:lang w:val="fr-FR"/>
       </w:rPr>
       <w:t>Physical Data Model</w:t>
     </w:r>
     <w:r>
       <w:rPr>
-        <w:rFonts w:ascii=" Arial" w:hAnsi=" Arial" w:cs=" Arial"/>
+        <w:rFonts w:ascii="Arial" w:hAnsi="Arial" w:cs="Arial"/>
         <w:lang w:val="fr-FR"/>
       </w:rPr>
       <w:t xml:space="preserve"> </w:t>
     </w:r>
     <w:r>
       <w:rPr>
-        <w:rFonts w:ascii=" Arial" w:hAnsi=" Arial" w:cs=" Arial"/>
+        <w:rFonts w:ascii="Arial" w:hAnsi="Arial" w:cs="Arial"/>
         <w:lang w:val="fr-FR"/>
       </w:rPr>
       <w:t>PERM db</w:t>
     </w:r>
     <w:r>
       <w:rPr>
-        <w:rFonts w:ascii=" Arial" w:hAnsi=" Arial" w:cs=" Arial"/>
+        <w:rFonts w:ascii="Arial" w:hAnsi="Arial" w:cs="Arial"/>
         <w:lang w:val="fr-FR"/>
       </w:rPr>
       <w:tab/>
@@ -2782,7 +2629,7 @@
   <w:docDefaults>
     <w:rPrDefault>
       <w:rPr>
-        <w:rFonts w:ascii=" Times New Roman" w:eastAsia="Times New Roman" w:hAnsi=" Times New Roman" w:cs="Times New Roman"/>
+        <w:rFonts w:ascii="Times New Roman" w:eastAsia="Times New Roman" w:hAnsi="Times New Roman" w:cs="Times New Roman"/>
         <w:lang w:val="en-GB" w:eastAsia="en-GB" w:bidi="ar-SA"/>
       </w:rPr>
     </w:rPrDefault>
@@ -2894,13 +2741,57 @@
     <w:lsdException w:name="HTML Sample" w:semiHidden="1" w:unhideWhenUsed="1"/>
     <w:lsdException w:name="HTML Typewriter" w:semiHidden="1" w:unhideWhenUsed="1"/>
     <w:lsdException w:name="HTML Variable" w:semiHidden="1" w:unhideWhenUsed="1"/>
+    <w:lsdException w:name="Normal Table" w:semiHidden="1" w:unhideWhenUsed="1"/>
     <w:lsdException w:name="annotation subject" w:semiHidden="1" w:unhideWhenUsed="1"/>
     <w:lsdException w:name="No List" w:semiHidden="1" w:unhideWhenUsed="1"/>
     <w:lsdException w:name="Outline List 1" w:semiHidden="1" w:unhideWhenUsed="1"/>
     <w:lsdException w:name="Outline List 2" w:semiHidden="1" w:unhideWhenUsed="1"/>
     <w:lsdException w:name="Outline List 3" w:semiHidden="1" w:unhideWhenUsed="1"/>
+    <w:lsdException w:name="Table Simple 1" w:semiHidden="1" w:unhideWhenUsed="1"/>
+    <w:lsdException w:name="Table Simple 2" w:semiHidden="1" w:unhideWhenUsed="1"/>
+    <w:lsdException w:name="Table Simple 3" w:semiHidden="1" w:unhideWhenUsed="1"/>
+    <w:lsdException w:name="Table Classic 1" w:semiHidden="1" w:unhideWhenUsed="1"/>
+    <w:lsdException w:name="Table Classic 2" w:semiHidden="1" w:unhideWhenUsed="1"/>
+    <w:lsdException w:name="Table Classic 3" w:semiHidden="1" w:unhideWhenUsed="1"/>
+    <w:lsdException w:name="Table Classic 4" w:semiHidden="1" w:unhideWhenUsed="1"/>
+    <w:lsdException w:name="Table Colorful 1" w:semiHidden="1" w:unhideWhenUsed="1"/>
+    <w:lsdException w:name="Table Colorful 2" w:semiHidden="1" w:unhideWhenUsed="1"/>
+    <w:lsdException w:name="Table Colorful 3" w:semiHidden="1" w:unhideWhenUsed="1"/>
+    <w:lsdException w:name="Table Columns 1" w:semiHidden="1" w:unhideWhenUsed="1"/>
+    <w:lsdException w:name="Table Columns 2" w:semiHidden="1" w:unhideWhenUsed="1"/>
+    <w:lsdException w:name="Table Columns 3" w:semiHidden="1" w:unhideWhenUsed="1"/>
+    <w:lsdException w:name="Table Columns 4" w:semiHidden="1" w:unhideWhenUsed="1"/>
+    <w:lsdException w:name="Table Columns 5" w:semiHidden="1" w:unhideWhenUsed="1"/>
+    <w:lsdException w:name="Table Grid 1" w:semiHidden="1" w:unhideWhenUsed="1"/>
+    <w:lsdException w:name="Table Grid 2" w:semiHidden="1" w:unhideWhenUsed="1"/>
+    <w:lsdException w:name="Table Grid 3" w:semiHidden="1" w:unhideWhenUsed="1"/>
+    <w:lsdException w:name="Table Grid 4" w:semiHidden="1" w:unhideWhenUsed="1"/>
+    <w:lsdException w:name="Table Grid 5" w:semiHidden="1" w:unhideWhenUsed="1"/>
+    <w:lsdException w:name="Table Grid 6" w:semiHidden="1" w:unhideWhenUsed="1"/>
+    <w:lsdException w:name="Table Grid 7" w:semiHidden="1" w:unhideWhenUsed="1"/>
+    <w:lsdException w:name="Table Grid 8" w:semiHidden="1" w:unhideWhenUsed="1"/>
+    <w:lsdException w:name="Table List 1" w:semiHidden="1" w:unhideWhenUsed="1"/>
+    <w:lsdException w:name="Table List 2" w:semiHidden="1" w:unhideWhenUsed="1"/>
+    <w:lsdException w:name="Table List 3" w:semiHidden="1" w:unhideWhenUsed="1"/>
+    <w:lsdException w:name="Table List 4" w:semiHidden="1" w:unhideWhenUsed="1"/>
+    <w:lsdException w:name="Table List 5" w:semiHidden="1" w:unhideWhenUsed="1"/>
+    <w:lsdException w:name="Table List 6" w:semiHidden="1" w:unhideWhenUsed="1"/>
+    <w:lsdException w:name="Table List 7" w:semiHidden="1" w:unhideWhenUsed="1"/>
+    <w:lsdException w:name="Table List 8" w:semiHidden="1" w:unhideWhenUsed="1"/>
+    <w:lsdException w:name="Table 3D effects 1" w:semiHidden="1" w:unhideWhenUsed="1"/>
+    <w:lsdException w:name="Table 3D effects 2" w:semiHidden="1" w:unhideWhenUsed="1"/>
+    <w:lsdException w:name="Table 3D effects 3" w:semiHidden="1" w:unhideWhenUsed="1"/>
+    <w:lsdException w:name="Table Contemporary" w:semiHidden="1" w:unhideWhenUsed="1"/>
+    <w:lsdException w:name="Table Elegant" w:semiHidden="1" w:unhideWhenUsed="1"/>
+    <w:lsdException w:name="Table Professional" w:semiHidden="1" w:unhideWhenUsed="1"/>
+    <w:lsdException w:name="Table Subtle 1" w:semiHidden="1" w:unhideWhenUsed="1"/>
+    <w:lsdException w:name="Table Subtle 2" w:semiHidden="1" w:unhideWhenUsed="1"/>
+    <w:lsdException w:name="Table Web 1" w:semiHidden="1" w:unhideWhenUsed="1"/>
+    <w:lsdException w:name="Table Web 2" w:semiHidden="1" w:unhideWhenUsed="1"/>
+    <w:lsdException w:name="Table Web 3" w:semiHidden="1" w:unhideWhenUsed="1"/>
     <w:lsdException w:name="Balloon Text" w:semiHidden="1" w:unhideWhenUsed="1"/>
     <w:lsdException w:name="Table Grid" w:uiPriority="39"/>
+    <w:lsdException w:name="Table Theme" w:semiHidden="1" w:unhideWhenUsed="1"/>
     <w:lsdException w:name="Placeholder Text" w:semiHidden="1"/>
     <w:lsdException w:name="No Spacing" w:uiPriority="1" w:qFormat="1"/>
     <w:lsdException w:name="Light Shading" w:uiPriority="60"/>
@@ -3121,7 +3012,7 @@
     <w:name w:val="Normal"/>
     <w:qFormat/>
     <w:rPr>
-      <w:rFonts w:eastAsia=" SimSun" w:cs=" Times New Roman"/>
+      <w:rFonts w:eastAsia="SimSun"/>
       <w:sz w:val="24"/>
       <w:szCs w:val="24"/>
       <w:lang w:val="en-US" w:eastAsia="zh-CN"/>
@@ -3145,7 +3036,7 @@
       <w:outlineLvl w:val="0"/>
     </w:pPr>
     <w:rPr>
-      <w:rFonts w:ascii=" Arial Bold" w:hAnsi=" Arial Bold" w:cs=" Arial Bold"/>
+      <w:rFonts w:ascii="Arial Bold" w:hAnsi="Arial Bold" w:cs="Arial Bold"/>
       <w:b/>
       <w:bCs/>
       <w:kern w:val="32"/>
@@ -3171,7 +3062,7 @@
       <w:outlineLvl w:val="1"/>
     </w:pPr>
     <w:rPr>
-      <w:rFonts w:ascii=" Arial Bold" w:hAnsi=" Arial Bold" w:cs=" Arial Bold"/>
+      <w:rFonts w:ascii="Arial Bold" w:hAnsi="Arial Bold" w:cs="Arial Bold"/>
       <w:b/>
       <w:bCs/>
       <w:sz w:val="32"/>
@@ -3196,7 +3087,7 @@
       <w:outlineLvl w:val="2"/>
     </w:pPr>
     <w:rPr>
-      <w:rFonts w:ascii=" Arial" w:hAnsi=" Arial" w:cs=" Arial"/>
+      <w:rFonts w:ascii="Arial" w:hAnsi="Arial" w:cs="Arial"/>
       <w:i/>
       <w:iCs/>
       <w:sz w:val="28"/>
@@ -3328,15 +3219,16 @@
       <w:outlineLvl w:val="8"/>
     </w:pPr>
     <w:rPr>
-      <w:rFonts w:ascii=" Arial" w:hAnsi=" Arial" w:cs=" Arial"/>
+      <w:rFonts w:ascii="Arial" w:hAnsi="Arial" w:cs="Arial"/>
       <w:sz w:val="22"/>
       <w:szCs w:val="22"/>
     </w:rPr>
   </w:style>
   <w:style w:type="character" w:default="1" w:styleId="DefaultParagraphFont">
     <w:name w:val="Default Paragraph Font"/>
-    <w:uiPriority w:val="99"/>
+    <w:uiPriority w:val="1"/>
     <w:semiHidden/>
+    <w:unhideWhenUsed/>
   </w:style>
   <w:style w:type="table" w:default="1" w:styleId="TableNormal">
     <w:name w:val="Normal Table"/>
@@ -3511,7 +3403,7 @@
     <w:semiHidden/>
     <w:locked/>
     <w:rPr>
-      <w:rFonts w:eastAsia=" SimSun" w:cs="Times New Roman"/>
+      <w:rFonts w:eastAsia="SimSun" w:cs="Times New Roman"/>
       <w:sz w:val="24"/>
       <w:szCs w:val="24"/>
       <w:lang w:val="en-US" w:eastAsia="zh-CN"/>
@@ -3538,7 +3430,7 @@
     <w:semiHidden/>
     <w:locked/>
     <w:rPr>
-      <w:rFonts w:eastAsia=" SimSun" w:cs="Times New Roman"/>
+      <w:rFonts w:eastAsia="SimSun" w:cs="Times New Roman"/>
       <w:sz w:val="24"/>
       <w:szCs w:val="24"/>
       <w:lang w:val="en-US" w:eastAsia="zh-CN"/>

</xml_diff>